<commit_message>
initial commit for my files
</commit_message>
<xml_diff>
--- a/Reports/C2report.docx
+++ b/Reports/C2report.docx
@@ -1,125 +1,509 @@
 
 <file path=word/document.xml><?xml version="1.0" encoding="utf-8"?>
-<w:document xmlns:wpc="http://schemas.microsoft.com/office/word/2010/wordprocessingCanvas" xmlns:mc="http://schemas.openxmlformats.org/markup-compatibility/2006" xmlns:o="urn:schemas-microsoft-com:office:office" xmlns:r="http://schemas.openxmlformats.org/officeDocument/2006/relationships" xmlns:m="http://schemas.openxmlformats.org/officeDocument/2006/math" xmlns:v="urn:schemas-microsoft-com:vml" xmlns:wp14="http://schemas.microsoft.com/office/word/2010/wordprocessingDrawing" xmlns:wp="http://schemas.openxmlformats.org/drawingml/2006/wordprocessingDrawing" xmlns:w10="urn:schemas-microsoft-com:office:word" xmlns:w="http://schemas.openxmlformats.org/wordprocessingml/2006/main" xmlns:w14="http://schemas.microsoft.com/office/word/2010/wordml" xmlns:w15="http://schemas.microsoft.com/office/word/2012/wordml" xmlns:wpg="http://schemas.microsoft.com/office/word/2010/wordprocessingGroup" xmlns:wpi="http://schemas.microsoft.com/office/word/2010/wordprocessingInk" xmlns:wne="http://schemas.microsoft.com/office/word/2006/wordml" xmlns:wps="http://schemas.microsoft.com/office/word/2010/wordprocessingShape" mc:Ignorable="w14 w15 wp14">
+<w:document xmlns:wpc="http://schemas.microsoft.com/office/word/2010/wordprocessingCanvas" xmlns:cx="http://schemas.microsoft.com/office/drawing/2014/chartex" xmlns:cx1="http://schemas.microsoft.com/office/drawing/2015/9/8/chartex" xmlns:cx2="http://schemas.microsoft.com/office/drawing/2015/10/21/chartex" xmlns:cx3="http://schemas.microsoft.com/office/drawing/2016/5/9/chartex" xmlns:cx4="http://schemas.microsoft.com/office/drawing/2016/5/10/chartex" xmlns:cx5="http://schemas.microsoft.com/office/drawing/2016/5/11/chartex" xmlns:cx6="http://schemas.microsoft.com/office/drawing/2016/5/12/chartex" xmlns:cx7="http://schemas.microsoft.com/office/drawing/2016/5/13/chartex" xmlns:cx8="http://schemas.microsoft.com/office/drawing/2016/5/14/chartex" xmlns:mc="http://schemas.openxmlformats.org/markup-compatibility/2006" xmlns:aink="http://schemas.microsoft.com/office/drawing/2016/ink" xmlns:am3d="http://schemas.microsoft.com/office/drawing/2017/model3d" xmlns:o="urn:schemas-microsoft-com:office:office" xmlns:r="http://schemas.openxmlformats.org/officeDocument/2006/relationships" xmlns:m="http://schemas.openxmlformats.org/officeDocument/2006/math" xmlns:v="urn:schemas-microsoft-com:vml" xmlns:wp14="http://schemas.microsoft.com/office/word/2010/wordprocessingDrawing" xmlns:wp="http://schemas.openxmlformats.org/drawingml/2006/wordprocessingDrawing" xmlns:w10="urn:schemas-microsoft-com:office:word" xmlns:w="http://schemas.openxmlformats.org/wordprocessingml/2006/main" xmlns:w14="http://schemas.microsoft.com/office/word/2010/wordml" xmlns:w15="http://schemas.microsoft.com/office/word/2012/wordml" xmlns:w16cid="http://schemas.microsoft.com/office/word/2016/wordml/cid" xmlns:w16se="http://schemas.microsoft.com/office/word/2015/wordml/symex" xmlns:wpg="http://schemas.microsoft.com/office/word/2010/wordprocessingGroup" xmlns:wpi="http://schemas.microsoft.com/office/word/2010/wordprocessingInk" xmlns:wne="http://schemas.microsoft.com/office/word/2006/wordml" xmlns:wps="http://schemas.microsoft.com/office/word/2010/wordprocessingShape" mc:Ignorable="w14 w15 w16se w16cid wp14">
   <w:body>
     <w:p>
-      <w:r>
-        <w:t>Context</w:t>
-      </w:r>
-    </w:p>
-    <w:p>
-      <w:r>
-        <w:t xml:space="preserve">This assignment is about ideation for your Visualization Concept design. In class, you use the Five Design Sheets (FDS) method to begin designing ideas for your Concept. </w:t>
-      </w:r>
-    </w:p>
-    <w:p>
-      <w:r>
-        <w:t>This submission consists of your FDS design ideas.</w:t>
-      </w:r>
-    </w:p>
-    <w:p>
-      <w:r>
-        <w:t>What to do</w:t>
-      </w:r>
-    </w:p>
-    <w:p>
-      <w:r>
-        <w:t xml:space="preserve">    Finish the FDS activity</w:t>
-      </w:r>
-    </w:p>
-    <w:p>
-      <w:r>
-        <w:t xml:space="preserve">    Summarize in a document and turn it in</w:t>
-      </w:r>
-    </w:p>
-    <w:p>
-      <w:r>
-        <w:t>Details:</w:t>
-      </w:r>
-    </w:p>
-    <w:p>
-      <w:r>
-        <w:t xml:space="preserve">In class, you will have completed one (possibly two) of the detailed designs for your visualization (pages 2,3, and 4 of the Five Design Sheets). Finish the Five Design Sheets activity you began in class, and photograph all of the pages. </w:t>
-      </w:r>
-    </w:p>
-    <w:p>
-      <w:r>
-        <w:t>(In Week 8/9, you will also evaluate your visualization paper/lo-fi prototype with three potential users, and get a snapshot of their thoughts toward the experience of using it.)</w:t>
-      </w:r>
-    </w:p>
-    <w:p>
-      <w:r>
-        <w:t>Create a single pdf document, consisting of the following:</w:t>
-      </w:r>
-    </w:p>
-    <w:p>
-      <w:r>
-        <w:t xml:space="preserve">    A one- or two-paragraph synopsis (Links to an external site.)Links to an external site. and short reflection on what you discovered about your final concept from the FDS activity.</w:t>
-      </w:r>
-    </w:p>
-    <w:p>
-      <w:r>
-        <w:t xml:space="preserve">    Follow this with high-quality, legible (not blurry) photographs of your sheets, arranged in "right-reading" orientation (i.e., top side of the image at the top of the page, whether in portrait or landscape orientation).</w:t>
-      </w:r>
-    </w:p>
-    <w:p>
-      <w:r>
-        <w:t>Minimum expectation: 1 brainstorming page (Filter, Categorize, Combine &amp; Refine), 3 Design Sheets</w:t>
-      </w:r>
-    </w:p>
-    <w:p>
-      <w:r>
-        <w:t>You do not need Sheet 5 (the medium fidelity prototype), though feel free to include it.</w:t>
-      </w:r>
-    </w:p>
-    <w:p>
-      <w:r>
-        <w:t>What to turn in</w:t>
-      </w:r>
-    </w:p>
-    <w:p>
-      <w:r>
-        <w:t>As single PDF document that is professionally written, well formatted, and proofread.</w:t>
+      <w:pPr>
+        <w:pStyle w:val="Title"/>
+        <w:contextualSpacing w:val="0"/>
+      </w:pPr>
+      <w:r>
+        <w:t xml:space="preserve">Bon Voyage! </w:t>
+      </w:r>
+      <w:r>
+        <w:t>Five Design Sheets Work</w:t>
+      </w:r>
+    </w:p>
+    <w:p/>
+    <w:p>
+      <w:r>
+        <w:t>Andrew Enfield</w:t>
+      </w:r>
+      <w:r>
+        <w:t xml:space="preserve">, </w:t>
+      </w:r>
+      <w:r>
+        <w:t>Mike Browne</w:t>
+      </w:r>
+      <w:r>
+        <w:t xml:space="preserve">, </w:t>
+      </w:r>
+      <w:r>
+        <w:t>Todd Schultz</w:t>
+      </w:r>
+    </w:p>
+    <w:p>
+      <w:r>
+        <w:t>Group 8</w:t>
+      </w:r>
+    </w:p>
+    <w:p>
+      <w:r>
+        <w:t>August 7, 2018</w:t>
+      </w:r>
+    </w:p>
+    <w:p/>
+    <w:p>
+      <w:pPr>
+        <w:pStyle w:val="Heading1"/>
+      </w:pPr>
+      <w:r>
+        <w:t>Introduction</w:t>
+      </w:r>
+    </w:p>
+    <w:p>
+      <w:pPr>
+        <w:ind w:firstLine="720"/>
+      </w:pPr>
+      <w:r>
+        <w:t xml:space="preserve">Ideas. How does one come up with ideas to solve a problem? In the world of visualization, the Five Design Sheets Method is a contemporary method to lead groups through the process of creating and refining concepts to address a visualization design problem. The in-class exercise held on August 1, 2018 was an excellent opportunity to learn about the method while creating ideas for our project to help business travelers find the most on-time fights. Although, the exercise was handicapped by the unfortunate absence of one of the members. Nevertheless, the process did help to generate an original idea for one of the visualizations that is unique compared to previous projects and a refined idea for helping the </w:t>
+      </w:r>
+      <w:r>
+        <w:t>traveler’s</w:t>
+      </w:r>
+      <w:r>
+        <w:t xml:space="preserve"> discovery alternative airports. </w:t>
+      </w:r>
+    </w:p>
+    <w:p>
+      <w:pPr>
+        <w:pStyle w:val="Heading1"/>
+      </w:pPr>
+      <w:r>
+        <w:t>Sheet 1</w:t>
+      </w:r>
+    </w:p>
+    <w:p>
+      <w:r>
+        <w:tab/>
+        <w:t xml:space="preserve">The purpose of Sheet 1 is to capture as many ideas as possible and then sort them. We struggled with this part of the exercise as we already had a general idea of concepts for the project. Also, we all have had significant exposure to similar visualizations through our personal and professional lives </w:t>
+      </w:r>
+      <w:r>
+        <w:t xml:space="preserve">as we all have moderate to significant experience as air travelers. Overall, the areas we tended to focus on were finding the best time of day to fly and how to help travelers better understand the available airports around them. These are the two concepts that are refined in the following Sheets 2-4. </w:t>
+      </w:r>
+    </w:p>
+    <w:p>
+      <w:pPr>
+        <w:keepNext/>
+      </w:pPr>
+      <w:r>
+        <w:rPr>
+          <w:noProof/>
+        </w:rPr>
+        <w:lastRenderedPageBreak/>
+        <w:drawing>
+          <wp:inline distT="0" distB="0" distL="0" distR="0" wp14:anchorId="1CB0FF6B" wp14:editId="7CDAFB21">
+            <wp:extent cx="5014913" cy="6005758"/>
+            <wp:effectExtent l="0" t="0" r="0" b="0"/>
+            <wp:docPr id="1" name="Picture 1"/>
+            <wp:cNvGraphicFramePr>
+              <a:graphicFrameLocks xmlns:a="http://schemas.openxmlformats.org/drawingml/2006/main" noChangeAspect="1"/>
+            </wp:cNvGraphicFramePr>
+            <a:graphic xmlns:a="http://schemas.openxmlformats.org/drawingml/2006/main">
+              <a:graphicData uri="http://schemas.openxmlformats.org/drawingml/2006/picture">
+                <pic:pic xmlns:pic="http://schemas.openxmlformats.org/drawingml/2006/picture">
+                  <pic:nvPicPr>
+                    <pic:cNvPr id="0" name="Picture 1"/>
+                    <pic:cNvPicPr>
+                      <a:picLocks noChangeAspect="1" noChangeArrowheads="1"/>
+                    </pic:cNvPicPr>
+                  </pic:nvPicPr>
+                  <pic:blipFill>
+                    <a:blip r:embed="rId5" cstate="print">
+                      <a:extLst>
+                        <a:ext uri="{28A0092B-C50C-407E-A947-70E740481C1C}">
+                          <a14:useLocalDpi xmlns:a14="http://schemas.microsoft.com/office/drawing/2010/main" val="0"/>
+                        </a:ext>
+                      </a:extLst>
+                    </a:blip>
+                    <a:srcRect/>
+                    <a:stretch>
+                      <a:fillRect/>
+                    </a:stretch>
+                  </pic:blipFill>
+                  <pic:spPr bwMode="auto">
+                    <a:xfrm>
+                      <a:off x="0" y="0"/>
+                      <a:ext cx="5018268" cy="6009775"/>
+                    </a:xfrm>
+                    <a:prstGeom prst="rect">
+                      <a:avLst/>
+                    </a:prstGeom>
+                    <a:noFill/>
+                    <a:ln>
+                      <a:noFill/>
+                    </a:ln>
+                  </pic:spPr>
+                </pic:pic>
+              </a:graphicData>
+            </a:graphic>
+          </wp:inline>
+        </w:drawing>
+      </w:r>
+    </w:p>
+    <w:p>
+      <w:pPr>
+        <w:pStyle w:val="Caption"/>
+      </w:pPr>
+      <w:r>
+        <w:t xml:space="preserve">Figure </w:t>
+      </w:r>
+      <w:fldSimple w:instr=" SEQ Figure \* ARABIC ">
+        <w:r>
+          <w:rPr>
+            <w:noProof/>
+          </w:rPr>
+          <w:t>1</w:t>
+        </w:r>
+      </w:fldSimple>
+      <w:r>
+        <w:t>: Sheet 1, the brainstorming sheet.</w:t>
+      </w:r>
+    </w:p>
+    <w:p>
+      <w:pPr>
+        <w:pStyle w:val="Heading1"/>
+      </w:pPr>
+      <w:r>
+        <w:t>Sheet 2</w:t>
+      </w:r>
+    </w:p>
+    <w:p>
+      <w:r>
+        <w:tab/>
+        <w:t xml:space="preserve">The first refinement we worked on was for the visualization to support the cognitive task of find the best time of day to fly given a desired travel date. </w:t>
+      </w:r>
+      <w:r>
+        <w:t>Here we decided that the overall interface should display the outbound and return flight graphics separately</w:t>
+      </w:r>
+      <w:r>
+        <w:t xml:space="preserve"> and start initially with the average over all airlines that provide service for the desired route the traveler entered. </w:t>
+      </w:r>
+      <w:r>
+        <w:t xml:space="preserve">Both </w:t>
+      </w:r>
+      <w:proofErr w:type="gramStart"/>
+      <w:r>
+        <w:t>graphics</w:t>
+      </w:r>
+      <w:proofErr w:type="gramEnd"/>
+      <w:r>
+        <w:t xml:space="preserve"> would should the average total delay including the departure delay and the arrival delay. </w:t>
+      </w:r>
+      <w:r>
+        <w:t xml:space="preserve">For the focus detail, we focused on using the concept of detail on demands to provide the traveler with more granularity in the displayed data by providing a filter for the Traveler to select preferred airlines. The work on this sheet also lead us to develop the idea that the Traveler might also be concerned with the number of flights for each time </w:t>
+      </w:r>
+      <w:r>
+        <w:lastRenderedPageBreak/>
+        <w:t xml:space="preserve">of day. Thus, as we worked on the sheet we added a small multiple under the average </w:t>
+      </w:r>
+      <w:r>
+        <w:t xml:space="preserve">total delay of a bar chart with the number of flights. </w:t>
+      </w:r>
+    </w:p>
+    <w:p>
+      <w:pPr>
+        <w:keepNext/>
+      </w:pPr>
+      <w:r>
+        <w:rPr>
+          <w:noProof/>
+        </w:rPr>
+        <w:drawing>
+          <wp:inline distT="0" distB="0" distL="0" distR="0" wp14:anchorId="212F6A4C" wp14:editId="3553ACD4">
+            <wp:extent cx="5016146" cy="5962650"/>
+            <wp:effectExtent l="0" t="0" r="0" b="0"/>
+            <wp:docPr id="3" name="Picture 3"/>
+            <wp:cNvGraphicFramePr>
+              <a:graphicFrameLocks xmlns:a="http://schemas.openxmlformats.org/drawingml/2006/main" noChangeAspect="1"/>
+            </wp:cNvGraphicFramePr>
+            <a:graphic xmlns:a="http://schemas.openxmlformats.org/drawingml/2006/main">
+              <a:graphicData uri="http://schemas.openxmlformats.org/drawingml/2006/picture">
+                <pic:pic xmlns:pic="http://schemas.openxmlformats.org/drawingml/2006/picture">
+                  <pic:nvPicPr>
+                    <pic:cNvPr id="0" name="Picture 3"/>
+                    <pic:cNvPicPr>
+                      <a:picLocks noChangeAspect="1" noChangeArrowheads="1"/>
+                    </pic:cNvPicPr>
+                  </pic:nvPicPr>
+                  <pic:blipFill>
+                    <a:blip r:embed="rId6" cstate="print">
+                      <a:extLst>
+                        <a:ext uri="{28A0092B-C50C-407E-A947-70E740481C1C}">
+                          <a14:useLocalDpi xmlns:a14="http://schemas.microsoft.com/office/drawing/2010/main" val="0"/>
+                        </a:ext>
+                      </a:extLst>
+                    </a:blip>
+                    <a:srcRect/>
+                    <a:stretch>
+                      <a:fillRect/>
+                    </a:stretch>
+                  </pic:blipFill>
+                  <pic:spPr bwMode="auto">
+                    <a:xfrm>
+                      <a:off x="0" y="0"/>
+                      <a:ext cx="5023025" cy="5970827"/>
+                    </a:xfrm>
+                    <a:prstGeom prst="rect">
+                      <a:avLst/>
+                    </a:prstGeom>
+                    <a:noFill/>
+                    <a:ln>
+                      <a:noFill/>
+                    </a:ln>
+                  </pic:spPr>
+                </pic:pic>
+              </a:graphicData>
+            </a:graphic>
+          </wp:inline>
+        </w:drawing>
+      </w:r>
+    </w:p>
+    <w:p>
+      <w:pPr>
+        <w:pStyle w:val="Caption"/>
+      </w:pPr>
+      <w:r>
+        <w:t xml:space="preserve">Figure </w:t>
+      </w:r>
+      <w:fldSimple w:instr=" SEQ Figure \* ARABIC ">
+        <w:r>
+          <w:rPr>
+            <w:noProof/>
+          </w:rPr>
+          <w:t>2</w:t>
+        </w:r>
+      </w:fldSimple>
+      <w:r>
+        <w:t>: Sheet 2, first refinement of the visualization to find the best time of day.</w:t>
+      </w:r>
+    </w:p>
+    <w:p>
+      <w:pPr>
+        <w:pStyle w:val="Heading1"/>
+      </w:pPr>
+      <w:r>
+        <w:t>Sheet 3</w:t>
+      </w:r>
+    </w:p>
+    <w:p>
+      <w:r>
+        <w:tab/>
+        <w:t xml:space="preserve">Sheet 3 shows our second idea for the same cognitive task in Sheet 2, to find the best time of day. Here we forced ourselves to develop an orthogonal visualization to the idea we captured in Sheet 2. The central theme here is that the hour of the day repeats and is cyclical. </w:t>
+      </w:r>
+      <w:proofErr w:type="gramStart"/>
+      <w:r>
+        <w:t>Thus</w:t>
+      </w:r>
+      <w:proofErr w:type="gramEnd"/>
+      <w:r>
+        <w:t xml:space="preserve"> we though of a compass rose style chart might be appropriate. </w:t>
+      </w:r>
+      <w:r>
+        <w:t xml:space="preserve">Overall, the selection filters for origin airport, destination airport, and travel dates would be the same. Now the chart would be a compass rose type chart with the length of the rays would encode the average number of flights for that hour and the color would encode the </w:t>
+      </w:r>
+      <w:r>
+        <w:lastRenderedPageBreak/>
+        <w:t xml:space="preserve">category of the average total delay. The three delay categories would be on-time (average total delay less than 15 minutes), moderate delay of between 15 minutes and 30 minutes, and long delay of over 30 minutes. The focus would be again another details on demand scheme where the Travel could filter or view the data the airlines separately for a chosen hour of the day. We are intrigued by the novelty of this concept and plan to test it with user testing.  </w:t>
+      </w:r>
+    </w:p>
+    <w:p>
+      <w:pPr>
+        <w:keepNext/>
+      </w:pPr>
+      <w:r>
+        <w:rPr>
+          <w:noProof/>
+        </w:rPr>
+        <w:lastRenderedPageBreak/>
+        <w:drawing>
+          <wp:inline distT="0" distB="0" distL="0" distR="0" wp14:anchorId="2217A0AF" wp14:editId="7F7C0BFF">
+            <wp:extent cx="5934075" cy="7162800"/>
+            <wp:effectExtent l="0" t="0" r="9525" b="0"/>
+            <wp:docPr id="2" name="Picture 2"/>
+            <wp:cNvGraphicFramePr>
+              <a:graphicFrameLocks xmlns:a="http://schemas.openxmlformats.org/drawingml/2006/main" noChangeAspect="1"/>
+            </wp:cNvGraphicFramePr>
+            <a:graphic xmlns:a="http://schemas.openxmlformats.org/drawingml/2006/main">
+              <a:graphicData uri="http://schemas.openxmlformats.org/drawingml/2006/picture">
+                <pic:pic xmlns:pic="http://schemas.openxmlformats.org/drawingml/2006/picture">
+                  <pic:nvPicPr>
+                    <pic:cNvPr id="0" name="Picture 2"/>
+                    <pic:cNvPicPr>
+                      <a:picLocks noChangeAspect="1" noChangeArrowheads="1"/>
+                    </pic:cNvPicPr>
+                  </pic:nvPicPr>
+                  <pic:blipFill>
+                    <a:blip r:embed="rId7" cstate="print">
+                      <a:extLst>
+                        <a:ext uri="{28A0092B-C50C-407E-A947-70E740481C1C}">
+                          <a14:useLocalDpi xmlns:a14="http://schemas.microsoft.com/office/drawing/2010/main" val="0"/>
+                        </a:ext>
+                      </a:extLst>
+                    </a:blip>
+                    <a:srcRect/>
+                    <a:stretch>
+                      <a:fillRect/>
+                    </a:stretch>
+                  </pic:blipFill>
+                  <pic:spPr bwMode="auto">
+                    <a:xfrm>
+                      <a:off x="0" y="0"/>
+                      <a:ext cx="5934075" cy="7162800"/>
+                    </a:xfrm>
+                    <a:prstGeom prst="rect">
+                      <a:avLst/>
+                    </a:prstGeom>
+                    <a:noFill/>
+                    <a:ln>
+                      <a:noFill/>
+                    </a:ln>
+                  </pic:spPr>
+                </pic:pic>
+              </a:graphicData>
+            </a:graphic>
+          </wp:inline>
+        </w:drawing>
+      </w:r>
+    </w:p>
+    <w:p>
+      <w:pPr>
+        <w:pStyle w:val="Caption"/>
+      </w:pPr>
+      <w:r>
+        <w:t xml:space="preserve">Figure </w:t>
+      </w:r>
+      <w:fldSimple w:instr=" SEQ Figure \* ARABIC ">
+        <w:r>
+          <w:rPr>
+            <w:noProof/>
+          </w:rPr>
+          <w:t>3</w:t>
+        </w:r>
+      </w:fldSimple>
+      <w:r>
+        <w:t>: Sheet 3,</w:t>
+      </w:r>
+      <w:r>
+        <w:t xml:space="preserve"> </w:t>
+      </w:r>
+      <w:r>
+        <w:t>second</w:t>
+      </w:r>
+      <w:r>
+        <w:t xml:space="preserve"> refinement of the visualization to find the best time of day.</w:t>
       </w:r>
     </w:p>
     <w:p/>
     <w:p/>
     <w:p>
-      <w:r>
-        <w:t>Notes:</w:t>
-      </w:r>
-    </w:p>
-    <w:p>
-      <w:r>
-        <w:t>Ideation was difficult as we have been exposed to a lot of travel search solutions already. All of us have used various travel sites and airline sites and thus have been</w:t>
-      </w:r>
-      <w:r>
-        <w:t xml:space="preserve"> pre-conditioned with certain </w:t>
-      </w:r>
-      <w:r>
-        <w:t xml:space="preserve">expectations. </w:t>
-      </w:r>
-    </w:p>
-    <w:p>
-      <w:r>
-        <w:t xml:space="preserve">Generated one idea for map-based visualization for discovery new airports. We had a hard time deciding what was the relevant data to show and always wanted to show too much. Concluded with showing average departure delay for origin airport and average arrival delay for destination airport. Felt like that was what matter the most for deciding airports, other than price. </w:t>
-      </w:r>
-    </w:p>
-    <w:p>
+      <w:pPr>
+        <w:pStyle w:val="Heading1"/>
+      </w:pPr>
       <w:r>
         <w:lastRenderedPageBreak/>
-        <w:t xml:space="preserve">Generated two ideas for the hour of day visualization, one based on a line chart for average delay stacked with a bar chart for the number of flights and a compass rose style chart with length of the rays showing number of flights and color showing average delay binned into 3 categories. </w:t>
-      </w:r>
-    </w:p>
-    <w:p>
-      <w:r>
-        <w:t>Decided that we will probably have too little data if we only consider only the same day from the previous year. Actually, day of month could lead to inaccurate conclusions because it would represent a different day of week. We need to be consistent with the day of the week the travel is planned for but also account for seasonality. We’ll use all of the same day of week data for the same calendar month from the historic dataset to estimate an average delay and average number of flights.</w:t>
+        <w:t>Sheet 4</w:t>
+      </w:r>
+    </w:p>
+    <w:p>
+      <w:r>
+        <w:tab/>
+        <w:t>Sheet 4 was our idea to help the Traveler with the cognitive task of identifying alternative airports</w:t>
+      </w:r>
+      <w:r>
+        <w:t xml:space="preserve"> that may offer better on-time performance. This concept starts with a map display and only three inputs for the origin and destination market cities, and the search radius. Next, the map would present the airport in the search radius for both the origin market city and destination market city and provide a bar chart of the average delay time for each airport. Here, the average delay time for each market city would be unique to the situation as the origin market city airports would should the average departure delay and the destination market city airports would show the average arrival delays. We also hope that map display has intuitive zoom and pan controls to allow the Traveler to explore the results to their needs.  </w:t>
+      </w:r>
+    </w:p>
+    <w:p>
+      <w:r>
+        <w:rPr>
+          <w:noProof/>
+        </w:rPr>
+        <w:lastRenderedPageBreak/>
+        <w:drawing>
+          <wp:inline distT="0" distB="0" distL="0" distR="0" wp14:anchorId="6B99D33E" wp14:editId="642A889A">
+            <wp:extent cx="5929630" cy="7105650"/>
+            <wp:effectExtent l="0" t="0" r="0" b="0"/>
+            <wp:docPr id="4" name="Picture 4"/>
+            <wp:cNvGraphicFramePr>
+              <a:graphicFrameLocks xmlns:a="http://schemas.openxmlformats.org/drawingml/2006/main" noChangeAspect="1"/>
+            </wp:cNvGraphicFramePr>
+            <a:graphic xmlns:a="http://schemas.openxmlformats.org/drawingml/2006/main">
+              <a:graphicData uri="http://schemas.openxmlformats.org/drawingml/2006/picture">
+                <pic:pic xmlns:pic="http://schemas.openxmlformats.org/drawingml/2006/picture">
+                  <pic:nvPicPr>
+                    <pic:cNvPr id="0" name="Picture 4"/>
+                    <pic:cNvPicPr>
+                      <a:picLocks noChangeAspect="1" noChangeArrowheads="1"/>
+                    </pic:cNvPicPr>
+                  </pic:nvPicPr>
+                  <pic:blipFill>
+                    <a:blip r:embed="rId8" cstate="print">
+                      <a:extLst>
+                        <a:ext uri="{28A0092B-C50C-407E-A947-70E740481C1C}">
+                          <a14:useLocalDpi xmlns:a14="http://schemas.microsoft.com/office/drawing/2010/main" val="0"/>
+                        </a:ext>
+                      </a:extLst>
+                    </a:blip>
+                    <a:srcRect/>
+                    <a:stretch>
+                      <a:fillRect/>
+                    </a:stretch>
+                  </pic:blipFill>
+                  <pic:spPr bwMode="auto">
+                    <a:xfrm>
+                      <a:off x="0" y="0"/>
+                      <a:ext cx="5929630" cy="7105650"/>
+                    </a:xfrm>
+                    <a:prstGeom prst="rect">
+                      <a:avLst/>
+                    </a:prstGeom>
+                    <a:noFill/>
+                    <a:ln>
+                      <a:noFill/>
+                    </a:ln>
+                  </pic:spPr>
+                </pic:pic>
+              </a:graphicData>
+            </a:graphic>
+          </wp:inline>
+        </w:drawing>
+      </w:r>
+    </w:p>
+    <w:p>
+      <w:r>
+        <w:t xml:space="preserve"> </w:t>
       </w:r>
     </w:p>
     <w:p/>
-    <w:p>
+    <w:p/>
+    <w:p>
+      <w:pPr>
+        <w:pStyle w:val="Heading1"/>
+      </w:pPr>
+      <w:r>
+        <w:lastRenderedPageBreak/>
+        <w:t>Sheet 5</w:t>
+      </w:r>
+    </w:p>
+    <w:p>
+      <w:r>
+        <w:t>(not required for this assignment but required for the final report.)</w:t>
+      </w:r>
+    </w:p>
+    <w:p/>
+    <w:p>
+      <w:pPr>
+        <w:pStyle w:val="Heading1"/>
+      </w:pPr>
       <w:r>
         <w:t>Breakthroughs</w:t>
+      </w:r>
+    </w:p>
+    <w:p>
+      <w:r>
+        <w:tab/>
+        <w:t xml:space="preserve">The Five Design Sheets process help us generate more ideas quickly and systematically. In particular, we had the following breakthroughs. </w:t>
       </w:r>
     </w:p>
     <w:p>
@@ -131,7 +515,13 @@
         </w:numPr>
       </w:pPr>
       <w:r>
-        <w:t>Only need departure delay for the origin airport and arrival delay for the destination airport for finding the best airport task.</w:t>
+        <w:t xml:space="preserve">Only need departure delay for the origin airport and arrival delay for the destination airport for </w:t>
+      </w:r>
+      <w:r>
+        <w:t xml:space="preserve">the task of </w:t>
+      </w:r>
+      <w:r>
+        <w:t>finding the best airport.</w:t>
       </w:r>
     </w:p>
     <w:p>
@@ -143,7 +533,13 @@
         </w:numPr>
       </w:pPr>
       <w:r>
-        <w:t xml:space="preserve">Only need the total delay for the flights for finding the best hour of day to fly. </w:t>
+        <w:t xml:space="preserve">Only need the total delay for the flights for </w:t>
+      </w:r>
+      <w:r>
+        <w:t xml:space="preserve">the task of </w:t>
+      </w:r>
+      <w:r>
+        <w:t xml:space="preserve">finding the best hour of day to fly. </w:t>
       </w:r>
     </w:p>
     <w:p>
@@ -155,25 +551,41 @@
         </w:numPr>
       </w:pPr>
       <w:r>
-        <w:t xml:space="preserve">Hour of day is cyclical and thus may be amendable to a compass rose or spider type chart. </w:t>
-      </w:r>
-    </w:p>
-    <w:p/>
-    <w:p>
-      <w:r>
-        <w:t>Reflection</w:t>
-      </w:r>
-    </w:p>
-    <w:p>
-      <w:r>
-        <w:t>Found it easy to lock into an idea and not come up with different ideas for the same task.</w:t>
-      </w:r>
-      <w:r>
-        <w:t xml:space="preserve"> We had to really force ourselves to find an orthogonal visualization scheme to support one of the user tasks. Finally, created a compass rose based chart for the average delay and number of flights for each hour of the day for all the same days in the month specified by the user to be the desired travel day. </w:t>
-      </w:r>
-      <w:r>
-        <w:t xml:space="preserve">Our project is scoped very tightly and thus limited the options available. But we felt it was extremely important to stay on task and create a solution for the stated scope. </w:t>
-      </w:r>
+        <w:t>Hour of day is cyclical and thus</w:t>
+      </w:r>
+      <w:r>
+        <w:t>,</w:t>
+      </w:r>
+      <w:r>
+        <w:t xml:space="preserve"> may be amendable to a compass rose or spider type chart. </w:t>
+      </w:r>
+    </w:p>
+    <w:p>
+      <w:pPr>
+        <w:pStyle w:val="Heading1"/>
+      </w:pPr>
+      <w:r>
+        <w:t>Conclusions</w:t>
+      </w:r>
+    </w:p>
+    <w:p>
+      <w:r>
+        <w:tab/>
+      </w:r>
+      <w:r>
+        <w:t xml:space="preserve">The Five Design Sheets process helped us quickly generate ideas, sort and filter them, and then work on refining two of the most promising ideas. </w:t>
+      </w:r>
+      <w:r>
+        <w:t xml:space="preserve">The process also helps us uncover other features that we might have overlooked without a structured process such as only using the departure delays for the origin market city. The process also helped us stay on task for generating an orthogonal visualization that can be used to contrast our original idea for showing the best time of day to fly. </w:t>
+      </w:r>
+      <w:r>
+        <w:t xml:space="preserve">We found that we easily locked into preconceived ideas from our own experiences search for flights, but the Five Design Sheets methodology provided guidance to overcome those biases and generate a novel concept. </w:t>
+      </w:r>
+      <w:r>
+        <w:t xml:space="preserve">Ultimately, we may find that users prefer the original idea with more conventional bar charts, but now we have an option to present during usability testing that could provide for some interesting feedback that might lead to a hybrid concept. </w:t>
+      </w:r>
+    </w:p>
+    <w:p>
       <w:bookmarkStart w:id="0" w:name="_GoBack"/>
       <w:bookmarkEnd w:id="0"/>
     </w:p>
@@ -188,7 +600,7 @@
 </file>
 
 <file path=word/numbering.xml><?xml version="1.0" encoding="utf-8"?>
-<w:numbering xmlns:wpc="http://schemas.microsoft.com/office/word/2010/wordprocessingCanvas" xmlns:mc="http://schemas.openxmlformats.org/markup-compatibility/2006" xmlns:o="urn:schemas-microsoft-com:office:office" xmlns:r="http://schemas.openxmlformats.org/officeDocument/2006/relationships" xmlns:m="http://schemas.openxmlformats.org/officeDocument/2006/math" xmlns:v="urn:schemas-microsoft-com:vml" xmlns:wp14="http://schemas.microsoft.com/office/word/2010/wordprocessingDrawing" xmlns:wp="http://schemas.openxmlformats.org/drawingml/2006/wordprocessingDrawing" xmlns:w10="urn:schemas-microsoft-com:office:word" xmlns:w="http://schemas.openxmlformats.org/wordprocessingml/2006/main" xmlns:w14="http://schemas.microsoft.com/office/word/2010/wordml" xmlns:w15="http://schemas.microsoft.com/office/word/2012/wordml" xmlns:wpg="http://schemas.microsoft.com/office/word/2010/wordprocessingGroup" xmlns:wpi="http://schemas.microsoft.com/office/word/2010/wordprocessingInk" xmlns:wne="http://schemas.microsoft.com/office/word/2006/wordml" xmlns:wps="http://schemas.microsoft.com/office/word/2010/wordprocessingShape" mc:Ignorable="w14 w15 wp14">
+<w:numbering xmlns:wpc="http://schemas.microsoft.com/office/word/2010/wordprocessingCanvas" xmlns:cx="http://schemas.microsoft.com/office/drawing/2014/chartex" xmlns:cx1="http://schemas.microsoft.com/office/drawing/2015/9/8/chartex" xmlns:cx2="http://schemas.microsoft.com/office/drawing/2015/10/21/chartex" xmlns:cx3="http://schemas.microsoft.com/office/drawing/2016/5/9/chartex" xmlns:cx4="http://schemas.microsoft.com/office/drawing/2016/5/10/chartex" xmlns:cx5="http://schemas.microsoft.com/office/drawing/2016/5/11/chartex" xmlns:cx6="http://schemas.microsoft.com/office/drawing/2016/5/12/chartex" xmlns:cx7="http://schemas.microsoft.com/office/drawing/2016/5/13/chartex" xmlns:cx8="http://schemas.microsoft.com/office/drawing/2016/5/14/chartex" xmlns:mc="http://schemas.openxmlformats.org/markup-compatibility/2006" xmlns:aink="http://schemas.microsoft.com/office/drawing/2016/ink" xmlns:am3d="http://schemas.microsoft.com/office/drawing/2017/model3d" xmlns:o="urn:schemas-microsoft-com:office:office" xmlns:r="http://schemas.openxmlformats.org/officeDocument/2006/relationships" xmlns:m="http://schemas.openxmlformats.org/officeDocument/2006/math" xmlns:v="urn:schemas-microsoft-com:vml" xmlns:wp14="http://schemas.microsoft.com/office/word/2010/wordprocessingDrawing" xmlns:wp="http://schemas.openxmlformats.org/drawingml/2006/wordprocessingDrawing" xmlns:w10="urn:schemas-microsoft-com:office:word" xmlns:w="http://schemas.openxmlformats.org/wordprocessingml/2006/main" xmlns:w14="http://schemas.microsoft.com/office/word/2010/wordml" xmlns:w15="http://schemas.microsoft.com/office/word/2012/wordml" xmlns:w16cid="http://schemas.microsoft.com/office/word/2016/wordml/cid" xmlns:w16se="http://schemas.microsoft.com/office/word/2015/wordml/symex" xmlns:wpg="http://schemas.microsoft.com/office/word/2010/wordprocessingGroup" xmlns:wpi="http://schemas.microsoft.com/office/word/2010/wordprocessingInk" xmlns:wne="http://schemas.microsoft.com/office/word/2006/wordml" xmlns:wps="http://schemas.microsoft.com/office/word/2010/wordprocessingShape" mc:Ignorable="w14 w15 w16se w16cid wp14">
   <w:abstractNum w:abstractNumId="0" w15:restartNumberingAfterBreak="0">
     <w:nsid w:val="71FD3DBF"/>
     <w:multiLevelType w:val="hybridMultilevel"/>
@@ -285,7 +697,7 @@
 </file>
 
 <file path=word/styles.xml><?xml version="1.0" encoding="utf-8"?>
-<w:styles xmlns:mc="http://schemas.openxmlformats.org/markup-compatibility/2006" xmlns:r="http://schemas.openxmlformats.org/officeDocument/2006/relationships" xmlns:w="http://schemas.openxmlformats.org/wordprocessingml/2006/main" xmlns:w14="http://schemas.microsoft.com/office/word/2010/wordml" xmlns:w15="http://schemas.microsoft.com/office/word/2012/wordml" mc:Ignorable="w14 w15">
+<w:styles xmlns:mc="http://schemas.openxmlformats.org/markup-compatibility/2006" xmlns:r="http://schemas.openxmlformats.org/officeDocument/2006/relationships" xmlns:w="http://schemas.openxmlformats.org/wordprocessingml/2006/main" xmlns:w14="http://schemas.microsoft.com/office/word/2010/wordml" xmlns:w15="http://schemas.microsoft.com/office/word/2012/wordml" xmlns:w16cid="http://schemas.microsoft.com/office/word/2016/wordml/cid" xmlns:w16se="http://schemas.microsoft.com/office/word/2015/wordml/symex" mc:Ignorable="w14 w15 w16se w16cid">
   <w:docDefaults>
     <w:rPrDefault>
       <w:rPr>
@@ -301,7 +713,7 @@
       </w:pPr>
     </w:pPrDefault>
   </w:docDefaults>
-  <w:latentStyles w:defLockedState="0" w:defUIPriority="99" w:defSemiHidden="0" w:defUnhideWhenUsed="0" w:defQFormat="0" w:count="371">
+  <w:latentStyles w:defLockedState="0" w:defUIPriority="99" w:defSemiHidden="0" w:defUnhideWhenUsed="0" w:defQFormat="0" w:count="375">
     <w:lsdException w:name="Normal" w:uiPriority="0" w:qFormat="1"/>
     <w:lsdException w:name="heading 1" w:uiPriority="9" w:qFormat="1"/>
     <w:lsdException w:name="heading 2" w:semiHidden="1" w:uiPriority="9" w:unhideWhenUsed="1" w:qFormat="1"/>
@@ -407,7 +819,6 @@
     <w:lsdException w:name="HTML Sample" w:semiHidden="1" w:unhideWhenUsed="1"/>
     <w:lsdException w:name="HTML Typewriter" w:semiHidden="1" w:unhideWhenUsed="1"/>
     <w:lsdException w:name="HTML Variable" w:semiHidden="1" w:unhideWhenUsed="1"/>
-    <w:lsdException w:name="Normal Table" w:semiHidden="1" w:unhideWhenUsed="1"/>
     <w:lsdException w:name="annotation subject" w:semiHidden="1" w:unhideWhenUsed="1"/>
     <w:lsdException w:name="No List" w:semiHidden="1" w:unhideWhenUsed="1"/>
     <w:lsdException w:name="Outline List 1" w:semiHidden="1" w:unhideWhenUsed="1"/>
@@ -451,10 +862,8 @@
     <w:lsdException w:name="Table Elegant" w:semiHidden="1" w:unhideWhenUsed="1"/>
     <w:lsdException w:name="Table Professional" w:semiHidden="1" w:unhideWhenUsed="1"/>
     <w:lsdException w:name="Table Subtle 1" w:semiHidden="1" w:unhideWhenUsed="1"/>
-    <w:lsdException w:name="Table Subtle 2" w:semiHidden="1" w:unhideWhenUsed="1"/>
     <w:lsdException w:name="Table Web 1" w:semiHidden="1" w:unhideWhenUsed="1"/>
     <w:lsdException w:name="Table Web 2" w:semiHidden="1" w:unhideWhenUsed="1"/>
-    <w:lsdException w:name="Table Web 3" w:semiHidden="1" w:unhideWhenUsed="1"/>
     <w:lsdException w:name="Balloon Text" w:semiHidden="1" w:unhideWhenUsed="1"/>
     <w:lsdException w:name="Table Grid" w:uiPriority="39"/>
     <w:lsdException w:name="Table Theme" w:semiHidden="1" w:unhideWhenUsed="1"/>
@@ -673,10 +1082,35 @@
     <w:lsdException w:name="List Table 5 Dark Accent 6" w:uiPriority="50"/>
     <w:lsdException w:name="List Table 6 Colorful Accent 6" w:uiPriority="51"/>
     <w:lsdException w:name="List Table 7 Colorful Accent 6" w:uiPriority="52"/>
+    <w:lsdException w:name="Mention" w:semiHidden="1" w:unhideWhenUsed="1"/>
+    <w:lsdException w:name="Smart Hyperlink" w:semiHidden="1" w:unhideWhenUsed="1"/>
+    <w:lsdException w:name="Hashtag" w:semiHidden="1" w:unhideWhenUsed="1"/>
+    <w:lsdException w:name="Unresolved Mention" w:semiHidden="1" w:unhideWhenUsed="1"/>
   </w:latentStyles>
   <w:style w:type="paragraph" w:default="1" w:styleId="Normal">
     <w:name w:val="Normal"/>
     <w:qFormat/>
+  </w:style>
+  <w:style w:type="paragraph" w:styleId="Heading1">
+    <w:name w:val="heading 1"/>
+    <w:basedOn w:val="Normal"/>
+    <w:next w:val="Normal"/>
+    <w:link w:val="Heading1Char"/>
+    <w:uiPriority w:val="9"/>
+    <w:qFormat/>
+    <w:rsid w:val="00F15832"/>
+    <w:pPr>
+      <w:keepNext/>
+      <w:keepLines/>
+      <w:spacing w:before="240" w:after="0"/>
+      <w:outlineLvl w:val="0"/>
+    </w:pPr>
+    <w:rPr>
+      <w:rFonts w:asciiTheme="majorHAnsi" w:eastAsiaTheme="majorEastAsia" w:hAnsiTheme="majorHAnsi" w:cstheme="majorBidi"/>
+      <w:color w:val="2E74B5" w:themeColor="accent1" w:themeShade="BF"/>
+      <w:sz w:val="32"/>
+      <w:szCs w:val="32"/>
+    </w:rPr>
   </w:style>
   <w:style w:type="character" w:default="1" w:styleId="DefaultParagraphFont">
     <w:name w:val="Default Paragraph Font"/>
@@ -715,6 +1149,72 @@
       <w:ind w:left="720"/>
       <w:contextualSpacing/>
     </w:pPr>
+  </w:style>
+  <w:style w:type="paragraph" w:styleId="Title">
+    <w:name w:val="Title"/>
+    <w:basedOn w:val="Normal"/>
+    <w:next w:val="Normal"/>
+    <w:link w:val="TitleChar"/>
+    <w:uiPriority w:val="10"/>
+    <w:qFormat/>
+    <w:rsid w:val="002F1518"/>
+    <w:pPr>
+      <w:spacing w:after="0" w:line="240" w:lineRule="auto"/>
+      <w:contextualSpacing/>
+    </w:pPr>
+    <w:rPr>
+      <w:rFonts w:asciiTheme="majorHAnsi" w:eastAsiaTheme="majorEastAsia" w:hAnsiTheme="majorHAnsi" w:cstheme="majorBidi"/>
+      <w:spacing w:val="-10"/>
+      <w:kern w:val="28"/>
+      <w:sz w:val="56"/>
+      <w:szCs w:val="56"/>
+    </w:rPr>
+  </w:style>
+  <w:style w:type="character" w:customStyle="1" w:styleId="TitleChar">
+    <w:name w:val="Title Char"/>
+    <w:basedOn w:val="DefaultParagraphFont"/>
+    <w:link w:val="Title"/>
+    <w:uiPriority w:val="10"/>
+    <w:rsid w:val="002F1518"/>
+    <w:rPr>
+      <w:rFonts w:asciiTheme="majorHAnsi" w:eastAsiaTheme="majorEastAsia" w:hAnsiTheme="majorHAnsi" w:cstheme="majorBidi"/>
+      <w:spacing w:val="-10"/>
+      <w:kern w:val="28"/>
+      <w:sz w:val="56"/>
+      <w:szCs w:val="56"/>
+    </w:rPr>
+  </w:style>
+  <w:style w:type="character" w:customStyle="1" w:styleId="Heading1Char">
+    <w:name w:val="Heading 1 Char"/>
+    <w:basedOn w:val="DefaultParagraphFont"/>
+    <w:link w:val="Heading1"/>
+    <w:uiPriority w:val="9"/>
+    <w:rsid w:val="00F15832"/>
+    <w:rPr>
+      <w:rFonts w:asciiTheme="majorHAnsi" w:eastAsiaTheme="majorEastAsia" w:hAnsiTheme="majorHAnsi" w:cstheme="majorBidi"/>
+      <w:color w:val="2E74B5" w:themeColor="accent1" w:themeShade="BF"/>
+      <w:sz w:val="32"/>
+      <w:szCs w:val="32"/>
+    </w:rPr>
+  </w:style>
+  <w:style w:type="paragraph" w:styleId="Caption">
+    <w:name w:val="caption"/>
+    <w:basedOn w:val="Normal"/>
+    <w:next w:val="Normal"/>
+    <w:uiPriority w:val="35"/>
+    <w:unhideWhenUsed/>
+    <w:qFormat/>
+    <w:rsid w:val="006F66E8"/>
+    <w:pPr>
+      <w:spacing w:after="200" w:line="240" w:lineRule="auto"/>
+    </w:pPr>
+    <w:rPr>
+      <w:i/>
+      <w:iCs/>
+      <w:color w:val="44546A" w:themeColor="text2"/>
+      <w:sz w:val="18"/>
+      <w:szCs w:val="18"/>
+    </w:rPr>
   </w:style>
 </w:styles>
 </file>

</xml_diff>